<commit_message>
last (I think) update of etap1.3.docx
</commit_message>
<xml_diff>
--- a/etap1.3.docx
+++ b/etap1.3.docx
@@ -1,6 +1,6 @@
 
 <file path=word/document.xml><?xml version="1.0" encoding="utf-8"?>
-<w:document xmlns:wpc="http://schemas.microsoft.com/office/word/2010/wordprocessingCanvas" xmlns:cx="http://schemas.microsoft.com/office/drawing/2014/chartex" xmlns:cx1="http://schemas.microsoft.com/office/drawing/2015/9/8/chartex" xmlns:cx2="http://schemas.microsoft.com/office/drawing/2015/10/21/chartex" xmlns:cx3="http://schemas.microsoft.com/office/drawing/2016/5/9/chartex" xmlns:cx4="http://schemas.microsoft.com/office/drawing/2016/5/10/chartex" xmlns:cx5="http://schemas.microsoft.com/office/drawing/2016/5/11/chartex" xmlns:cx6="http://schemas.microsoft.com/office/drawing/2016/5/12/chartex" xmlns:cx7="http://schemas.microsoft.com/office/drawing/2016/5/13/chartex" xmlns:cx8="http://schemas.microsoft.com/office/drawing/2016/5/14/chartex" xmlns:mc="http://schemas.openxmlformats.org/markup-compatibility/2006" xmlns:aink="http://schemas.microsoft.com/office/drawing/2016/ink" xmlns:am3d="http://schemas.microsoft.com/office/drawing/2017/model3d" xmlns:o="urn:schemas-microsoft-com:office:office" xmlns:r="http://schemas.openxmlformats.org/officeDocument/2006/relationships" xmlns:m="http://schemas.openxmlformats.org/officeDocument/2006/math" xmlns:v="urn:schemas-microsoft-com:vml" xmlns:wp14="http://schemas.microsoft.com/office/word/2010/wordprocessingDrawing" xmlns:wp="http://schemas.openxmlformats.org/drawingml/2006/wordprocessingDrawing" xmlns:w10="urn:schemas-microsoft-com:office:word" xmlns:w="http://schemas.openxmlformats.org/wordprocessingml/2006/main" xmlns:w14="http://schemas.microsoft.com/office/word/2010/wordml" xmlns:w15="http://schemas.microsoft.com/office/word/2012/wordml" xmlns:w16cid="http://schemas.microsoft.com/office/word/2016/wordml/cid" xmlns:w16se="http://schemas.microsoft.com/office/word/2015/wordml/symex" xmlns:wpg="http://schemas.microsoft.com/office/word/2010/wordprocessingGroup" xmlns:wpi="http://schemas.microsoft.com/office/word/2010/wordprocessingInk" xmlns:wne="http://schemas.microsoft.com/office/word/2006/wordml" xmlns:wps="http://schemas.microsoft.com/office/word/2010/wordprocessingShape" mc:Ignorable="w14 w15 w16se w16cid wp14">
+<w:document xmlns:wpc="http://schemas.microsoft.com/office/word/2010/wordprocessingCanvas" xmlns:cx="http://schemas.microsoft.com/office/drawing/2014/chartex" xmlns:cx1="http://schemas.microsoft.com/office/drawing/2015/9/8/chartex" xmlns:cx2="http://schemas.microsoft.com/office/drawing/2015/10/21/chartex" xmlns:cx3="http://schemas.microsoft.com/office/drawing/2016/5/9/chartex" xmlns:cx4="http://schemas.microsoft.com/office/drawing/2016/5/10/chartex" xmlns:cx5="http://schemas.microsoft.com/office/drawing/2016/5/11/chartex" xmlns:cx6="http://schemas.microsoft.com/office/drawing/2016/5/12/chartex" xmlns:cx7="http://schemas.microsoft.com/office/drawing/2016/5/13/chartex" xmlns:cx8="http://schemas.microsoft.com/office/drawing/2016/5/14/chartex" xmlns:mc="http://schemas.openxmlformats.org/markup-compatibility/2006" xmlns:aink="http://schemas.microsoft.com/office/drawing/2016/ink" xmlns:am3d="http://schemas.microsoft.com/office/drawing/2017/model3d" xmlns:o="urn:schemas-microsoft-com:office:office" xmlns:r="http://schemas.openxmlformats.org/officeDocument/2006/relationships" xmlns:m="http://schemas.openxmlformats.org/officeDocument/2006/math" xmlns:v="urn:schemas-microsoft-com:vml" xmlns:wp14="http://schemas.microsoft.com/office/word/2010/wordprocessingDrawing" xmlns:wp="http://schemas.openxmlformats.org/drawingml/2006/wordprocessingDrawing" xmlns:w10="urn:schemas-microsoft-com:office:word" xmlns:w="http://schemas.openxmlformats.org/wordprocessingml/2006/main" xmlns:w14="http://schemas.microsoft.com/office/word/2010/wordml" xmlns:w15="http://schemas.microsoft.com/office/word/2012/wordml" xmlns:w16cex="http://schemas.microsoft.com/office/word/2018/wordml/cex" xmlns:w16cid="http://schemas.microsoft.com/office/word/2016/wordml/cid" xmlns:w16="http://schemas.microsoft.com/office/word/2018/wordml" xmlns:w16se="http://schemas.microsoft.com/office/word/2015/wordml/symex" xmlns:wpg="http://schemas.microsoft.com/office/word/2010/wordprocessingGroup" xmlns:wpi="http://schemas.microsoft.com/office/word/2010/wordprocessingInk" xmlns:wne="http://schemas.microsoft.com/office/word/2006/wordml" xmlns:wps="http://schemas.microsoft.com/office/word/2010/wordprocessingShape" mc:Ignorable="w14 w15 w16se w16cid w16 w16cex wp14">
   <w:body>
     <w:p>
       <w:pPr>
@@ -835,20 +835,16 @@
     <w:p>
       <w:pPr>
         <w:pStyle w:val="Akapitzlist"/>
-        <w:rPr>
-          <w:sz w:val="24"/>
-          <w:szCs w:val="24"/>
-          <w:lang w:val="pl-PL"/>
-        </w:rPr>
-      </w:pPr>
-      <w:r>
-        <w:rPr>
-          <w:sz w:val="24"/>
-          <w:szCs w:val="24"/>
-          <w:lang w:val="pl-PL"/>
-        </w:rPr>
-        <w:t>-</w:t>
-      </w:r>
+        <w:numPr>
+          <w:ilvl w:val="0"/>
+          <w:numId w:val="3"/>
+        </w:numPr>
+        <w:rPr>
+          <w:sz w:val="24"/>
+          <w:szCs w:val="24"/>
+          <w:lang w:val="pl-PL"/>
+        </w:rPr>
+      </w:pPr>
       <w:r>
         <w:rPr>
           <w:b/>
@@ -879,21 +875,16 @@
     <w:p>
       <w:pPr>
         <w:pStyle w:val="Akapitzlist"/>
-        <w:rPr>
-          <w:sz w:val="24"/>
-          <w:szCs w:val="24"/>
-          <w:lang w:val="pl-PL"/>
-        </w:rPr>
-      </w:pPr>
-      <w:r>
-        <w:rPr>
-          <w:sz w:val="24"/>
-          <w:szCs w:val="24"/>
-          <w:lang w:val="pl-PL"/>
-        </w:rPr>
-        <w:lastRenderedPageBreak/>
-        <w:t>-</w:t>
-      </w:r>
+        <w:numPr>
+          <w:ilvl w:val="0"/>
+          <w:numId w:val="3"/>
+        </w:numPr>
+        <w:rPr>
+          <w:sz w:val="24"/>
+          <w:szCs w:val="24"/>
+          <w:lang w:val="pl-PL"/>
+        </w:rPr>
+      </w:pPr>
       <w:r>
         <w:rPr>
           <w:b/>
@@ -902,6 +893,7 @@
           <w:szCs w:val="24"/>
           <w:lang w:val="pl-PL"/>
         </w:rPr>
+        <w:lastRenderedPageBreak/>
         <w:t>Asynchroniczność</w:t>
       </w:r>
       <w:r>
@@ -942,20 +934,16 @@
     <w:p>
       <w:pPr>
         <w:pStyle w:val="Akapitzlist"/>
-        <w:rPr>
-          <w:sz w:val="24"/>
-          <w:szCs w:val="24"/>
-          <w:lang w:val="pl-PL"/>
-        </w:rPr>
-      </w:pPr>
-      <w:r>
-        <w:rPr>
-          <w:sz w:val="24"/>
-          <w:szCs w:val="24"/>
-          <w:lang w:val="pl-PL"/>
-        </w:rPr>
-        <w:t>-</w:t>
-      </w:r>
+        <w:numPr>
+          <w:ilvl w:val="0"/>
+          <w:numId w:val="3"/>
+        </w:numPr>
+        <w:rPr>
+          <w:sz w:val="24"/>
+          <w:szCs w:val="24"/>
+          <w:lang w:val="pl-PL"/>
+        </w:rPr>
+      </w:pPr>
       <w:r>
         <w:rPr>
           <w:b/>
@@ -1043,49 +1031,35 @@
     </w:p>
     <w:p>
       <w:pPr>
-        <w:pStyle w:val="Akapitzlist"/>
-        <w:rPr>
-          <w:sz w:val="24"/>
-          <w:szCs w:val="24"/>
-          <w:lang w:val="pl-PL"/>
-        </w:rPr>
-      </w:pPr>
-      <w:r>
-        <w:rPr>
-          <w:sz w:val="24"/>
-          <w:szCs w:val="24"/>
-          <w:lang w:val="pl-PL"/>
-        </w:rPr>
-        <w:t>Do minusów wybranego</w:t>
-      </w:r>
-      <w:bookmarkStart w:id="0" w:name="_GoBack"/>
-      <w:bookmarkEnd w:id="0"/>
-      <w:r>
-        <w:rPr>
-          <w:sz w:val="24"/>
-          <w:szCs w:val="24"/>
-          <w:lang w:val="pl-PL"/>
-        </w:rPr>
-        <w:t xml:space="preserve"> oprogramowania należy zaliczyć przede wszystkim:</w:t>
-      </w:r>
-    </w:p>
-    <w:p>
-      <w:pPr>
-        <w:pStyle w:val="Akapitzlist"/>
-        <w:rPr>
-          <w:sz w:val="24"/>
-          <w:szCs w:val="24"/>
-          <w:lang w:val="pl-PL"/>
-        </w:rPr>
-      </w:pPr>
-      <w:r>
-        <w:rPr>
-          <w:sz w:val="24"/>
-          <w:szCs w:val="24"/>
-          <w:lang w:val="pl-PL"/>
-        </w:rPr>
-        <w:t>-</w:t>
-      </w:r>
+        <w:ind w:firstLine="720"/>
+        <w:rPr>
+          <w:sz w:val="24"/>
+          <w:szCs w:val="24"/>
+          <w:lang w:val="pl-PL"/>
+        </w:rPr>
+      </w:pPr>
+      <w:r>
+        <w:rPr>
+          <w:sz w:val="24"/>
+          <w:szCs w:val="24"/>
+          <w:lang w:val="pl-PL"/>
+        </w:rPr>
+        <w:t>Do minusów wybranego oprogramowania należy zaliczyć przede wszystkim:</w:t>
+      </w:r>
+    </w:p>
+    <w:p>
+      <w:pPr>
+        <w:pStyle w:val="Akapitzlist"/>
+        <w:numPr>
+          <w:ilvl w:val="0"/>
+          <w:numId w:val="3"/>
+        </w:numPr>
+        <w:rPr>
+          <w:sz w:val="24"/>
+          <w:szCs w:val="24"/>
+          <w:lang w:val="pl-PL"/>
+        </w:rPr>
+      </w:pPr>
       <w:r>
         <w:rPr>
           <w:b/>
@@ -1126,20 +1100,16 @@
     <w:p>
       <w:pPr>
         <w:pStyle w:val="Akapitzlist"/>
-        <w:rPr>
-          <w:sz w:val="24"/>
-          <w:szCs w:val="24"/>
-          <w:lang w:val="pl-PL"/>
-        </w:rPr>
-      </w:pPr>
-      <w:r>
-        <w:rPr>
-          <w:sz w:val="24"/>
-          <w:szCs w:val="24"/>
-          <w:lang w:val="pl-PL"/>
-        </w:rPr>
-        <w:t>-</w:t>
-      </w:r>
+        <w:numPr>
+          <w:ilvl w:val="0"/>
+          <w:numId w:val="3"/>
+        </w:numPr>
+        <w:rPr>
+          <w:sz w:val="24"/>
+          <w:szCs w:val="24"/>
+          <w:lang w:val="pl-PL"/>
+        </w:rPr>
+      </w:pPr>
       <w:r>
         <w:rPr>
           <w:b/>
@@ -1405,6 +1375,152 @@
           <w:szCs w:val="24"/>
           <w:lang w:val="pl-PL"/>
         </w:rPr>
+        <w:t>Pracownik może wypożyczyć klientowi książkę.</w:t>
+      </w:r>
+    </w:p>
+    <w:p>
+      <w:pPr>
+        <w:pStyle w:val="Akapitzlist"/>
+        <w:numPr>
+          <w:ilvl w:val="0"/>
+          <w:numId w:val="2"/>
+        </w:numPr>
+        <w:ind w:left="1080"/>
+        <w:rPr>
+          <w:sz w:val="24"/>
+          <w:szCs w:val="24"/>
+          <w:lang w:val="pl-PL"/>
+        </w:rPr>
+      </w:pPr>
+      <w:r>
+        <w:rPr>
+          <w:sz w:val="24"/>
+          <w:szCs w:val="24"/>
+          <w:lang w:val="pl-PL"/>
+        </w:rPr>
+        <w:t>Pracownik może przyjąć zwrot książki od klienta.</w:t>
+      </w:r>
+    </w:p>
+    <w:p>
+      <w:pPr>
+        <w:pStyle w:val="Akapitzlist"/>
+        <w:numPr>
+          <w:ilvl w:val="0"/>
+          <w:numId w:val="2"/>
+        </w:numPr>
+        <w:ind w:left="1080"/>
+        <w:rPr>
+          <w:sz w:val="24"/>
+          <w:szCs w:val="24"/>
+          <w:lang w:val="pl-PL"/>
+        </w:rPr>
+      </w:pPr>
+      <w:r>
+        <w:rPr>
+          <w:sz w:val="24"/>
+          <w:szCs w:val="24"/>
+          <w:lang w:val="pl-PL"/>
+        </w:rPr>
+        <w:t>Pracownik może pobrać naliczoną opłatę od klienta i wprowadzić rozliczenie w systemie.</w:t>
+      </w:r>
+    </w:p>
+    <w:p>
+      <w:pPr>
+        <w:pStyle w:val="Akapitzlist"/>
+        <w:numPr>
+          <w:ilvl w:val="0"/>
+          <w:numId w:val="2"/>
+        </w:numPr>
+        <w:ind w:left="1080"/>
+        <w:rPr>
+          <w:sz w:val="24"/>
+          <w:szCs w:val="24"/>
+          <w:lang w:val="pl-PL"/>
+        </w:rPr>
+      </w:pPr>
+      <w:r>
+        <w:rPr>
+          <w:sz w:val="24"/>
+          <w:szCs w:val="24"/>
+          <w:lang w:val="pl-PL"/>
+        </w:rPr>
+        <w:t>Pracownik może wydłużyć klientowi czas na oddanie książki.</w:t>
+      </w:r>
+    </w:p>
+    <w:p>
+      <w:pPr>
+        <w:pStyle w:val="Akapitzlist"/>
+        <w:numPr>
+          <w:ilvl w:val="0"/>
+          <w:numId w:val="2"/>
+        </w:numPr>
+        <w:ind w:left="1080"/>
+        <w:rPr>
+          <w:sz w:val="24"/>
+          <w:szCs w:val="24"/>
+          <w:lang w:val="pl-PL"/>
+        </w:rPr>
+      </w:pPr>
+      <w:r>
+        <w:rPr>
+          <w:sz w:val="24"/>
+          <w:szCs w:val="24"/>
+          <w:lang w:val="pl-PL"/>
+        </w:rPr>
+        <w:t xml:space="preserve">Pracownik / </w:t>
+      </w:r>
+      <w:r>
+        <w:rPr>
+          <w:sz w:val="24"/>
+          <w:szCs w:val="24"/>
+          <w:lang w:val="pl-PL"/>
+        </w:rPr>
+        <w:t xml:space="preserve">Klient może sprawdzić aktualny stan (czy dostępna) danej książki. </w:t>
+      </w:r>
+    </w:p>
+    <w:p>
+      <w:pPr>
+        <w:pStyle w:val="Akapitzlist"/>
+        <w:numPr>
+          <w:ilvl w:val="0"/>
+          <w:numId w:val="2"/>
+        </w:numPr>
+        <w:ind w:left="1080"/>
+        <w:rPr>
+          <w:sz w:val="24"/>
+          <w:szCs w:val="24"/>
+          <w:lang w:val="pl-PL"/>
+        </w:rPr>
+      </w:pPr>
+      <w:r>
+        <w:rPr>
+          <w:sz w:val="24"/>
+          <w:szCs w:val="24"/>
+          <w:lang w:val="pl-PL"/>
+        </w:rPr>
+        <w:t xml:space="preserve">Pracownik może sprawdzić aktualnie wypożyczone książki danego klienta. </w:t>
+      </w:r>
+    </w:p>
+    <w:p>
+      <w:pPr>
+        <w:pStyle w:val="Akapitzlist"/>
+        <w:numPr>
+          <w:ilvl w:val="0"/>
+          <w:numId w:val="2"/>
+        </w:numPr>
+        <w:ind w:left="1080"/>
+        <w:rPr>
+          <w:sz w:val="24"/>
+          <w:szCs w:val="24"/>
+          <w:lang w:val="pl-PL"/>
+        </w:rPr>
+      </w:pPr>
+      <w:r>
+        <w:rPr>
+          <w:sz w:val="24"/>
+          <w:szCs w:val="24"/>
+          <w:lang w:val="pl-PL"/>
+        </w:rPr>
         <w:t>Klient może sprawdzić swoje aktualnie wypożyczone książki.</w:t>
       </w:r>
     </w:p>
@@ -1452,29 +1568,6 @@
           <w:lang w:val="pl-PL"/>
         </w:rPr>
         <w:t>Klient może dodawać tytuły do listy życzeń.</w:t>
-      </w:r>
-    </w:p>
-    <w:p>
-      <w:pPr>
-        <w:pStyle w:val="Akapitzlist"/>
-        <w:numPr>
-          <w:ilvl w:val="0"/>
-          <w:numId w:val="2"/>
-        </w:numPr>
-        <w:ind w:left="1080"/>
-        <w:rPr>
-          <w:sz w:val="24"/>
-          <w:szCs w:val="24"/>
-          <w:lang w:val="pl-PL"/>
-        </w:rPr>
-      </w:pPr>
-      <w:r>
-        <w:rPr>
-          <w:sz w:val="24"/>
-          <w:szCs w:val="24"/>
-          <w:lang w:val="pl-PL"/>
-        </w:rPr>
-        <w:t xml:space="preserve">Klient może sprawdzić aktualny stan (czy dostępna) danej książki. </w:t>
       </w:r>
     </w:p>
     <w:p>
@@ -1534,7 +1627,7 @@
 </file>
 
 <file path=word/numbering.xml><?xml version="1.0" encoding="utf-8"?>
-<w:numbering xmlns:wpc="http://schemas.microsoft.com/office/word/2010/wordprocessingCanvas" xmlns:cx="http://schemas.microsoft.com/office/drawing/2014/chartex" xmlns:cx1="http://schemas.microsoft.com/office/drawing/2015/9/8/chartex" xmlns:cx2="http://schemas.microsoft.com/office/drawing/2015/10/21/chartex" xmlns:cx3="http://schemas.microsoft.com/office/drawing/2016/5/9/chartex" xmlns:cx4="http://schemas.microsoft.com/office/drawing/2016/5/10/chartex" xmlns:cx5="http://schemas.microsoft.com/office/drawing/2016/5/11/chartex" xmlns:cx6="http://schemas.microsoft.com/office/drawing/2016/5/12/chartex" xmlns:cx7="http://schemas.microsoft.com/office/drawing/2016/5/13/chartex" xmlns:cx8="http://schemas.microsoft.com/office/drawing/2016/5/14/chartex" xmlns:mc="http://schemas.openxmlformats.org/markup-compatibility/2006" xmlns:aink="http://schemas.microsoft.com/office/drawing/2016/ink" xmlns:am3d="http://schemas.microsoft.com/office/drawing/2017/model3d" xmlns:o="urn:schemas-microsoft-com:office:office" xmlns:r="http://schemas.openxmlformats.org/officeDocument/2006/relationships" xmlns:m="http://schemas.openxmlformats.org/officeDocument/2006/math" xmlns:v="urn:schemas-microsoft-com:vml" xmlns:wp14="http://schemas.microsoft.com/office/word/2010/wordprocessingDrawing" xmlns:wp="http://schemas.openxmlformats.org/drawingml/2006/wordprocessingDrawing" xmlns:w10="urn:schemas-microsoft-com:office:word" xmlns:w="http://schemas.openxmlformats.org/wordprocessingml/2006/main" xmlns:w14="http://schemas.microsoft.com/office/word/2010/wordml" xmlns:w15="http://schemas.microsoft.com/office/word/2012/wordml" xmlns:w16cid="http://schemas.microsoft.com/office/word/2016/wordml/cid" xmlns:w16se="http://schemas.microsoft.com/office/word/2015/wordml/symex" xmlns:wpg="http://schemas.microsoft.com/office/word/2010/wordprocessingGroup" xmlns:wpi="http://schemas.microsoft.com/office/word/2010/wordprocessingInk" xmlns:wne="http://schemas.microsoft.com/office/word/2006/wordml" xmlns:wps="http://schemas.microsoft.com/office/word/2010/wordprocessingShape" mc:Ignorable="w14 w15 w16se w16cid wp14">
+<w:numbering xmlns:wpc="http://schemas.microsoft.com/office/word/2010/wordprocessingCanvas" xmlns:cx="http://schemas.microsoft.com/office/drawing/2014/chartex" xmlns:cx1="http://schemas.microsoft.com/office/drawing/2015/9/8/chartex" xmlns:cx2="http://schemas.microsoft.com/office/drawing/2015/10/21/chartex" xmlns:cx3="http://schemas.microsoft.com/office/drawing/2016/5/9/chartex" xmlns:cx4="http://schemas.microsoft.com/office/drawing/2016/5/10/chartex" xmlns:cx5="http://schemas.microsoft.com/office/drawing/2016/5/11/chartex" xmlns:cx6="http://schemas.microsoft.com/office/drawing/2016/5/12/chartex" xmlns:cx7="http://schemas.microsoft.com/office/drawing/2016/5/13/chartex" xmlns:cx8="http://schemas.microsoft.com/office/drawing/2016/5/14/chartex" xmlns:mc="http://schemas.openxmlformats.org/markup-compatibility/2006" xmlns:aink="http://schemas.microsoft.com/office/drawing/2016/ink" xmlns:am3d="http://schemas.microsoft.com/office/drawing/2017/model3d" xmlns:o="urn:schemas-microsoft-com:office:office" xmlns:r="http://schemas.openxmlformats.org/officeDocument/2006/relationships" xmlns:m="http://schemas.openxmlformats.org/officeDocument/2006/math" xmlns:v="urn:schemas-microsoft-com:vml" xmlns:wp14="http://schemas.microsoft.com/office/word/2010/wordprocessingDrawing" xmlns:wp="http://schemas.openxmlformats.org/drawingml/2006/wordprocessingDrawing" xmlns:w10="urn:schemas-microsoft-com:office:word" xmlns:w="http://schemas.openxmlformats.org/wordprocessingml/2006/main" xmlns:w14="http://schemas.microsoft.com/office/word/2010/wordml" xmlns:w15="http://schemas.microsoft.com/office/word/2012/wordml" xmlns:w16cex="http://schemas.microsoft.com/office/word/2018/wordml/cex" xmlns:w16cid="http://schemas.microsoft.com/office/word/2016/wordml/cid" xmlns:w16="http://schemas.microsoft.com/office/word/2018/wordml" xmlns:w16se="http://schemas.microsoft.com/office/word/2015/wordml/symex" xmlns:wpg="http://schemas.microsoft.com/office/word/2010/wordprocessingGroup" xmlns:wpi="http://schemas.microsoft.com/office/word/2010/wordprocessingInk" xmlns:wne="http://schemas.microsoft.com/office/word/2006/wordml" xmlns:wps="http://schemas.microsoft.com/office/word/2010/wordprocessingShape" mc:Ignorable="w14 w15 w16se w16cid w16 w16cex wp14">
   <w:abstractNum w:abstractNumId="0" w15:restartNumberingAfterBreak="0">
     <w:nsid w:val="53482C0D"/>
     <w:multiLevelType w:val="hybridMultilevel"/>
@@ -1717,17 +1810,133 @@
       </w:pPr>
     </w:lvl>
   </w:abstractNum>
+  <w:abstractNum w:abstractNumId="2" w15:restartNumberingAfterBreak="0">
+    <w:nsid w:val="66E47CE2"/>
+    <w:multiLevelType w:val="hybridMultilevel"/>
+    <w:tmpl w:val="76E0D728"/>
+    <w:lvl w:ilvl="0" w:tplc="04150001">
+      <w:start w:val="1"/>
+      <w:numFmt w:val="bullet"/>
+      <w:lvlText w:val=""/>
+      <w:lvlJc w:val="left"/>
+      <w:pPr>
+        <w:ind w:left="1440" w:hanging="360"/>
+      </w:pPr>
+      <w:rPr>
+        <w:rFonts w:ascii="Symbol" w:hAnsi="Symbol" w:hint="default"/>
+      </w:rPr>
+    </w:lvl>
+    <w:lvl w:ilvl="1" w:tplc="04150003" w:tentative="1">
+      <w:start w:val="1"/>
+      <w:numFmt w:val="bullet"/>
+      <w:lvlText w:val="o"/>
+      <w:lvlJc w:val="left"/>
+      <w:pPr>
+        <w:ind w:left="2160" w:hanging="360"/>
+      </w:pPr>
+      <w:rPr>
+        <w:rFonts w:ascii="Courier New" w:hAnsi="Courier New" w:hint="default"/>
+      </w:rPr>
+    </w:lvl>
+    <w:lvl w:ilvl="2" w:tplc="04150005" w:tentative="1">
+      <w:start w:val="1"/>
+      <w:numFmt w:val="bullet"/>
+      <w:lvlText w:val=""/>
+      <w:lvlJc w:val="left"/>
+      <w:pPr>
+        <w:ind w:left="2880" w:hanging="360"/>
+      </w:pPr>
+      <w:rPr>
+        <w:rFonts w:ascii="Wingdings" w:hAnsi="Wingdings" w:hint="default"/>
+      </w:rPr>
+    </w:lvl>
+    <w:lvl w:ilvl="3" w:tplc="04150001" w:tentative="1">
+      <w:start w:val="1"/>
+      <w:numFmt w:val="bullet"/>
+      <w:lvlText w:val=""/>
+      <w:lvlJc w:val="left"/>
+      <w:pPr>
+        <w:ind w:left="3600" w:hanging="360"/>
+      </w:pPr>
+      <w:rPr>
+        <w:rFonts w:ascii="Symbol" w:hAnsi="Symbol" w:hint="default"/>
+      </w:rPr>
+    </w:lvl>
+    <w:lvl w:ilvl="4" w:tplc="04150003" w:tentative="1">
+      <w:start w:val="1"/>
+      <w:numFmt w:val="bullet"/>
+      <w:lvlText w:val="o"/>
+      <w:lvlJc w:val="left"/>
+      <w:pPr>
+        <w:ind w:left="4320" w:hanging="360"/>
+      </w:pPr>
+      <w:rPr>
+        <w:rFonts w:ascii="Courier New" w:hAnsi="Courier New" w:hint="default"/>
+      </w:rPr>
+    </w:lvl>
+    <w:lvl w:ilvl="5" w:tplc="04150005" w:tentative="1">
+      <w:start w:val="1"/>
+      <w:numFmt w:val="bullet"/>
+      <w:lvlText w:val=""/>
+      <w:lvlJc w:val="left"/>
+      <w:pPr>
+        <w:ind w:left="5040" w:hanging="360"/>
+      </w:pPr>
+      <w:rPr>
+        <w:rFonts w:ascii="Wingdings" w:hAnsi="Wingdings" w:hint="default"/>
+      </w:rPr>
+    </w:lvl>
+    <w:lvl w:ilvl="6" w:tplc="04150001" w:tentative="1">
+      <w:start w:val="1"/>
+      <w:numFmt w:val="bullet"/>
+      <w:lvlText w:val=""/>
+      <w:lvlJc w:val="left"/>
+      <w:pPr>
+        <w:ind w:left="5760" w:hanging="360"/>
+      </w:pPr>
+      <w:rPr>
+        <w:rFonts w:ascii="Symbol" w:hAnsi="Symbol" w:hint="default"/>
+      </w:rPr>
+    </w:lvl>
+    <w:lvl w:ilvl="7" w:tplc="04150003" w:tentative="1">
+      <w:start w:val="1"/>
+      <w:numFmt w:val="bullet"/>
+      <w:lvlText w:val="o"/>
+      <w:lvlJc w:val="left"/>
+      <w:pPr>
+        <w:ind w:left="6480" w:hanging="360"/>
+      </w:pPr>
+      <w:rPr>
+        <w:rFonts w:ascii="Courier New" w:hAnsi="Courier New" w:hint="default"/>
+      </w:rPr>
+    </w:lvl>
+    <w:lvl w:ilvl="8" w:tplc="04150005" w:tentative="1">
+      <w:start w:val="1"/>
+      <w:numFmt w:val="bullet"/>
+      <w:lvlText w:val=""/>
+      <w:lvlJc w:val="left"/>
+      <w:pPr>
+        <w:ind w:left="7200" w:hanging="360"/>
+      </w:pPr>
+      <w:rPr>
+        <w:rFonts w:ascii="Wingdings" w:hAnsi="Wingdings" w:hint="default"/>
+      </w:rPr>
+    </w:lvl>
+  </w:abstractNum>
   <w:num w:numId="1">
     <w:abstractNumId w:val="1"/>
   </w:num>
   <w:num w:numId="2">
     <w:abstractNumId w:val="0"/>
   </w:num>
+  <w:num w:numId="3">
+    <w:abstractNumId w:val="2"/>
+  </w:num>
 </w:numbering>
 </file>
 
 <file path=word/styles.xml><?xml version="1.0" encoding="utf-8"?>
-<w:styles xmlns:mc="http://schemas.openxmlformats.org/markup-compatibility/2006" xmlns:r="http://schemas.openxmlformats.org/officeDocument/2006/relationships" xmlns:w="http://schemas.openxmlformats.org/wordprocessingml/2006/main" xmlns:w14="http://schemas.microsoft.com/office/word/2010/wordml" xmlns:w15="http://schemas.microsoft.com/office/word/2012/wordml" xmlns:w16cid="http://schemas.microsoft.com/office/word/2016/wordml/cid" xmlns:w16se="http://schemas.microsoft.com/office/word/2015/wordml/symex" mc:Ignorable="w14 w15 w16se w16cid">
+<w:styles xmlns:mc="http://schemas.openxmlformats.org/markup-compatibility/2006" xmlns:r="http://schemas.openxmlformats.org/officeDocument/2006/relationships" xmlns:w="http://schemas.openxmlformats.org/wordprocessingml/2006/main" xmlns:w14="http://schemas.microsoft.com/office/word/2010/wordml" xmlns:w15="http://schemas.microsoft.com/office/word/2012/wordml" xmlns:w16cex="http://schemas.microsoft.com/office/word/2018/wordml/cex" xmlns:w16cid="http://schemas.microsoft.com/office/word/2016/wordml/cid" xmlns:w16="http://schemas.microsoft.com/office/word/2018/wordml" xmlns:w16se="http://schemas.microsoft.com/office/word/2015/wordml/symex" mc:Ignorable="w14 w15 w16se w16cid w16 w16cex">
   <w:docDefaults>
     <w:rPrDefault>
       <w:rPr>

</xml_diff>